<commit_message>
bug fixes and template improvements
</commit_message>
<xml_diff>
--- a/tpl/tpl1.docx
+++ b/tpl/tpl1.docx
@@ -1,6 +1,6 @@
 
 <file path=word/document.xml><?xml version="1.0" encoding="utf-8"?>
-<w:document xmlns:wpc="http://schemas.microsoft.com/office/word/2010/wordprocessingCanvas" xmlns:cx="http://schemas.microsoft.com/office/drawing/2014/chartex" xmlns:cx1="http://schemas.microsoft.com/office/drawing/2015/9/8/chartex" xmlns:cx2="http://schemas.microsoft.com/office/drawing/2015/10/21/chartex" xmlns:cx3="http://schemas.microsoft.com/office/drawing/2016/5/9/chartex" xmlns:cx4="http://schemas.microsoft.com/office/drawing/2016/5/10/chartex" xmlns:cx5="http://schemas.microsoft.com/office/drawing/2016/5/11/chartex" xmlns:cx6="http://schemas.microsoft.com/office/drawing/2016/5/12/chartex" xmlns:cx7="http://schemas.microsoft.com/office/drawing/2016/5/13/chartex" xmlns:cx8="http://schemas.microsoft.com/office/drawing/2016/5/14/chartex" xmlns:mc="http://schemas.openxmlformats.org/markup-compatibility/2006" xmlns:aink="http://schemas.microsoft.com/office/drawing/2016/ink" xmlns:am3d="http://schemas.microsoft.com/office/drawing/2017/model3d" xmlns:o="urn:schemas-microsoft-com:office:office" xmlns:r="http://schemas.openxmlformats.org/officeDocument/2006/relationships" xmlns:m="http://schemas.openxmlformats.org/officeDocument/2006/math" xmlns:v="urn:schemas-microsoft-com:vml" xmlns:wp14="http://schemas.microsoft.com/office/word/2010/wordprocessingDrawing" xmlns:wp="http://schemas.openxmlformats.org/drawingml/2006/wordprocessingDrawing" xmlns:w10="urn:schemas-microsoft-com:office:word" xmlns:w="http://schemas.openxmlformats.org/wordprocessingml/2006/main" xmlns:w14="http://schemas.microsoft.com/office/word/2010/wordml" xmlns:w15="http://schemas.microsoft.com/office/word/2012/wordml" xmlns:w16cex="http://schemas.microsoft.com/office/word/2018/wordml/cex" xmlns:w16cid="http://schemas.microsoft.com/office/word/2016/wordml/cid" xmlns:w16="http://schemas.microsoft.com/office/word/2018/wordml" xmlns:w16sdtdh="http://schemas.microsoft.com/office/word/2020/wordml/sdtdatahash" xmlns:w16se="http://schemas.microsoft.com/office/word/2015/wordml/symex" xmlns:wpg="http://schemas.microsoft.com/office/word/2010/wordprocessingGroup" xmlns:wpi="http://schemas.microsoft.com/office/word/2010/wordprocessingInk" xmlns:wne="http://schemas.microsoft.com/office/word/2006/wordml" xmlns:wps="http://schemas.microsoft.com/office/word/2010/wordprocessingShape" mc:Ignorable="w14 w15 w16se w16cid w16 w16cex w16sdtdh wp14">
+<w:document xmlns:wpc="http://schemas.microsoft.com/office/word/2010/wordprocessingCanvas" xmlns:cx="http://schemas.microsoft.com/office/drawing/2014/chartex" xmlns:cx1="http://schemas.microsoft.com/office/drawing/2015/9/8/chartex" xmlns:cx2="http://schemas.microsoft.com/office/drawing/2015/10/21/chartex" xmlns:cx3="http://schemas.microsoft.com/office/drawing/2016/5/9/chartex" xmlns:cx4="http://schemas.microsoft.com/office/drawing/2016/5/10/chartex" xmlns:cx5="http://schemas.microsoft.com/office/drawing/2016/5/11/chartex" xmlns:cx6="http://schemas.microsoft.com/office/drawing/2016/5/12/chartex" xmlns:cx7="http://schemas.microsoft.com/office/drawing/2016/5/13/chartex" xmlns:cx8="http://schemas.microsoft.com/office/drawing/2016/5/14/chartex" xmlns:mc="http://schemas.openxmlformats.org/markup-compatibility/2006" xmlns:aink="http://schemas.microsoft.com/office/drawing/2016/ink" xmlns:am3d="http://schemas.microsoft.com/office/drawing/2017/model3d" xmlns:o="urn:schemas-microsoft-com:office:office" xmlns:r="http://schemas.openxmlformats.org/officeDocument/2006/relationships" xmlns:m="http://schemas.openxmlformats.org/officeDocument/2006/math" xmlns:v="urn:schemas-microsoft-com:vml" xmlns:wp14="http://schemas.microsoft.com/office/word/2010/wordprocessingDrawing" xmlns:wp="http://schemas.openxmlformats.org/drawingml/2006/wordprocessingDrawing" xmlns:w10="urn:schemas-microsoft-com:office:word" xmlns:w="http://schemas.openxmlformats.org/wordprocessingml/2006/main" xmlns:w14="http://schemas.microsoft.com/office/word/2010/wordml" xmlns:w15="http://schemas.microsoft.com/office/word/2012/wordml" xmlns:w16cid="http://schemas.microsoft.com/office/word/2016/wordml/cid" xmlns:w16se="http://schemas.microsoft.com/office/word/2015/wordml/symex" xmlns:wpg="http://schemas.microsoft.com/office/word/2010/wordprocessingGroup" xmlns:wpi="http://schemas.microsoft.com/office/word/2010/wordprocessingInk" xmlns:wne="http://schemas.microsoft.com/office/word/2006/wordml" xmlns:wps="http://schemas.microsoft.com/office/word/2010/wordprocessingShape" mc:Ignorable="w14 w15 w16se w16cid wp14">
   <w:body>
     <w:tbl>
       <w:tblPr>
@@ -172,6 +172,7 @@
               </w:rPr>
               <w:t xml:space="preserve">; сайт: </w:t>
             </w:r>
+            <w:proofErr w:type="spellStart"/>
             <w:r>
               <w:rPr>
                 <w:kern w:val="20"/>
@@ -179,12 +180,14 @@
               </w:rPr>
               <w:t>gko</w:t>
             </w:r>
+            <w:proofErr w:type="spellEnd"/>
             <w:r>
               <w:rPr>
                 <w:kern w:val="20"/>
               </w:rPr>
               <w:t>.</w:t>
             </w:r>
+            <w:proofErr w:type="spellStart"/>
             <w:r>
               <w:rPr>
                 <w:kern w:val="20"/>
@@ -192,12 +195,14 @@
               </w:rPr>
               <w:t>kamgov</w:t>
             </w:r>
+            <w:proofErr w:type="spellEnd"/>
             <w:r>
               <w:rPr>
                 <w:kern w:val="20"/>
               </w:rPr>
               <w:t>.</w:t>
             </w:r>
+            <w:proofErr w:type="spellStart"/>
             <w:r>
               <w:rPr>
                 <w:kern w:val="20"/>
@@ -205,6 +210,7 @@
               </w:rPr>
               <w:t>ru</w:t>
             </w:r>
+            <w:proofErr w:type="spellEnd"/>
             <w:r>
               <w:rPr>
                 <w:kern w:val="20"/>
@@ -216,6 +222,7 @@
             <w:pPr>
               <w:jc w:val="center"/>
             </w:pPr>
+            <w:proofErr w:type="gramStart"/>
             <w:r>
               <w:rPr>
                 <w:kern w:val="20"/>
@@ -225,6 +232,7 @@
             <w:r>
               <w:t>11067906</w:t>
             </w:r>
+            <w:proofErr w:type="gramEnd"/>
             <w:r>
               <w:rPr>
                 <w:kern w:val="20"/>
@@ -318,7 +326,27 @@
                 <w:szCs w:val="28"/>
                 <w:lang w:val="en-US"/>
               </w:rPr>
-              <w:t>[onshow.address]</w:t>
+              <w:t>[</w:t>
+            </w:r>
+            <w:proofErr w:type="spellStart"/>
+            <w:proofErr w:type="gramStart"/>
+            <w:r>
+              <w:rPr>
+                <w:sz w:val="28"/>
+                <w:szCs w:val="28"/>
+                <w:lang w:val="en-US"/>
+              </w:rPr>
+              <w:t>onshow.address</w:t>
+            </w:r>
+            <w:proofErr w:type="spellEnd"/>
+            <w:proofErr w:type="gramEnd"/>
+            <w:r>
+              <w:rPr>
+                <w:sz w:val="28"/>
+                <w:szCs w:val="28"/>
+                <w:lang w:val="en-US"/>
+              </w:rPr>
+              <w:t>]</w:t>
             </w:r>
           </w:p>
           <w:p>
@@ -336,7 +364,29 @@
                 <w:szCs w:val="28"/>
                 <w:lang w:val="en-US"/>
               </w:rPr>
-              <w:t>[onshow.email]</w:t>
+              <w:t>[</w:t>
+            </w:r>
+            <w:proofErr w:type="spellStart"/>
+            <w:proofErr w:type="gramStart"/>
+            <w:r>
+              <w:rPr>
+                <w:sz w:val="28"/>
+                <w:szCs w:val="28"/>
+                <w:lang w:val="en-US"/>
+              </w:rPr>
+              <w:t>onshow.email</w:t>
+            </w:r>
+            <w:bookmarkStart w:id="0" w:name="_GoBack"/>
+            <w:bookmarkEnd w:id="0"/>
+            <w:proofErr w:type="spellEnd"/>
+            <w:proofErr w:type="gramEnd"/>
+            <w:r>
+              <w:rPr>
+                <w:sz w:val="28"/>
+                <w:szCs w:val="28"/>
+                <w:lang w:val="en-US"/>
+              </w:rPr>
+              <w:t>]</w:t>
             </w:r>
           </w:p>
         </w:tc>
@@ -348,6 +398,9 @@
         <w:tc>
           <w:tcPr>
             <w:tcW w:w="647" w:type="dxa"/>
+            <w:tcBorders>
+              <w:bottom w:val="single" w:sz="4" w:space="0" w:color="auto"/>
+            </w:tcBorders>
             <w:vAlign w:val="bottom"/>
           </w:tcPr>
           <w:p>
@@ -378,6 +431,9 @@
         <w:tc>
           <w:tcPr>
             <w:tcW w:w="2126" w:type="dxa"/>
+            <w:tcBorders>
+              <w:bottom w:val="single" w:sz="4" w:space="0" w:color="auto"/>
+            </w:tcBorders>
             <w:vAlign w:val="bottom"/>
           </w:tcPr>
           <w:p>
@@ -401,8 +457,30 @@
                 <w:szCs w:val="24"/>
                 <w:lang w:val="ru-RU" w:eastAsia="ru-RU"/>
               </w:rPr>
-              <w:t>[onshow.</w:t>
-            </w:r>
+              <w:t>[</w:t>
+            </w:r>
+            <w:proofErr w:type="spellStart"/>
+            <w:proofErr w:type="gramStart"/>
+            <w:r>
+              <w:rPr>
+                <w:b w:val="0"/>
+                <w:sz w:val="24"/>
+                <w:szCs w:val="24"/>
+                <w:lang w:val="ru-RU" w:eastAsia="ru-RU"/>
+              </w:rPr>
+              <w:t>onshow</w:t>
+            </w:r>
+            <w:proofErr w:type="spellEnd"/>
+            <w:r>
+              <w:rPr>
+                <w:b w:val="0"/>
+                <w:sz w:val="24"/>
+                <w:szCs w:val="24"/>
+                <w:lang w:val="ru-RU" w:eastAsia="ru-RU"/>
+              </w:rPr>
+              <w:t>.</w:t>
+            </w:r>
+            <w:proofErr w:type="spellStart"/>
             <w:r>
               <w:rPr>
                 <w:b w:val="0"/>
@@ -412,6 +490,8 @@
               </w:rPr>
               <w:t>logOutDate</w:t>
             </w:r>
+            <w:proofErr w:type="spellEnd"/>
+            <w:proofErr w:type="gramEnd"/>
             <w:r>
               <w:rPr>
                 <w:b w:val="0"/>
@@ -426,6 +506,9 @@
         <w:tc>
           <w:tcPr>
             <w:tcW w:w="431" w:type="dxa"/>
+            <w:tcBorders>
+              <w:bottom w:val="single" w:sz="4" w:space="0" w:color="auto"/>
+            </w:tcBorders>
             <w:tcMar>
               <w:left w:w="0" w:type="dxa"/>
               <w:right w:w="0" w:type="dxa"/>
@@ -459,6 +542,9 @@
         <w:tc>
           <w:tcPr>
             <w:tcW w:w="1559" w:type="dxa"/>
+            <w:tcBorders>
+              <w:bottom w:val="single" w:sz="4" w:space="0" w:color="auto"/>
+            </w:tcBorders>
             <w:vAlign w:val="bottom"/>
           </w:tcPr>
           <w:p>
@@ -482,8 +568,30 @@
                 <w:szCs w:val="24"/>
                 <w:lang w:val="ru-RU" w:eastAsia="ru-RU"/>
               </w:rPr>
-              <w:t>[onshow.</w:t>
-            </w:r>
+              <w:t>[</w:t>
+            </w:r>
+            <w:proofErr w:type="spellStart"/>
+            <w:proofErr w:type="gramStart"/>
+            <w:r>
+              <w:rPr>
+                <w:b w:val="0"/>
+                <w:sz w:val="24"/>
+                <w:szCs w:val="24"/>
+                <w:lang w:val="ru-RU" w:eastAsia="ru-RU"/>
+              </w:rPr>
+              <w:t>onshow</w:t>
+            </w:r>
+            <w:proofErr w:type="spellEnd"/>
+            <w:r>
+              <w:rPr>
+                <w:b w:val="0"/>
+                <w:sz w:val="24"/>
+                <w:szCs w:val="24"/>
+                <w:lang w:val="ru-RU" w:eastAsia="ru-RU"/>
+              </w:rPr>
+              <w:t>.</w:t>
+            </w:r>
+            <w:proofErr w:type="spellStart"/>
             <w:r>
               <w:rPr>
                 <w:b w:val="0"/>
@@ -493,6 +601,8 @@
               </w:rPr>
               <w:t>logOutNum</w:t>
             </w:r>
+            <w:proofErr w:type="spellEnd"/>
+            <w:proofErr w:type="gramEnd"/>
             <w:r>
               <w:rPr>
                 <w:b w:val="0"/>
@@ -508,6 +618,9 @@
           <w:tcPr>
             <w:tcW w:w="4678" w:type="dxa"/>
             <w:vMerge/>
+            <w:tcBorders>
+              <w:bottom w:val="single" w:sz="4" w:space="0" w:color="auto"/>
+            </w:tcBorders>
             <w:vAlign w:val="bottom"/>
           </w:tcPr>
           <w:p>
@@ -532,6 +645,10 @@
         <w:tc>
           <w:tcPr>
             <w:tcW w:w="647" w:type="dxa"/>
+            <w:tcBorders>
+              <w:top w:val="single" w:sz="4" w:space="0" w:color="auto"/>
+              <w:bottom w:val="single" w:sz="4" w:space="0" w:color="auto"/>
+            </w:tcBorders>
             <w:tcMar>
               <w:left w:w="0" w:type="dxa"/>
               <w:right w:w="0" w:type="dxa"/>
@@ -566,6 +683,10 @@
         <w:tc>
           <w:tcPr>
             <w:tcW w:w="2126" w:type="dxa"/>
+            <w:tcBorders>
+              <w:top w:val="single" w:sz="4" w:space="0" w:color="auto"/>
+              <w:bottom w:val="single" w:sz="4" w:space="0" w:color="auto"/>
+            </w:tcBorders>
             <w:vAlign w:val="bottom"/>
           </w:tcPr>
           <w:p>
@@ -580,8 +701,26 @@
                 <w:sz w:val="24"/>
                 <w:szCs w:val="24"/>
               </w:rPr>
-              <w:t>[onshow.</w:t>
-            </w:r>
+              <w:t>[</w:t>
+            </w:r>
+            <w:proofErr w:type="spellStart"/>
+            <w:proofErr w:type="gramStart"/>
+            <w:r>
+              <w:rPr>
+                <w:sz w:val="24"/>
+                <w:szCs w:val="24"/>
+              </w:rPr>
+              <w:t>onshow</w:t>
+            </w:r>
+            <w:proofErr w:type="spellEnd"/>
+            <w:r>
+              <w:rPr>
+                <w:sz w:val="24"/>
+                <w:szCs w:val="24"/>
+              </w:rPr>
+              <w:t>.</w:t>
+            </w:r>
+            <w:proofErr w:type="spellStart"/>
             <w:r>
               <w:rPr>
                 <w:sz w:val="24"/>
@@ -590,6 +729,8 @@
               </w:rPr>
               <w:t>senderNum</w:t>
             </w:r>
+            <w:proofErr w:type="spellEnd"/>
+            <w:proofErr w:type="gramEnd"/>
             <w:r>
               <w:rPr>
                 <w:sz w:val="24"/>
@@ -602,6 +743,10 @@
         <w:tc>
           <w:tcPr>
             <w:tcW w:w="431" w:type="dxa"/>
+            <w:tcBorders>
+              <w:top w:val="single" w:sz="4" w:space="0" w:color="auto"/>
+              <w:bottom w:val="single" w:sz="4" w:space="0" w:color="auto"/>
+            </w:tcBorders>
             <w:tcMar>
               <w:left w:w="0" w:type="dxa"/>
               <w:right w:w="0" w:type="dxa"/>
@@ -635,6 +780,10 @@
         <w:tc>
           <w:tcPr>
             <w:tcW w:w="1559" w:type="dxa"/>
+            <w:tcBorders>
+              <w:top w:val="single" w:sz="4" w:space="0" w:color="auto"/>
+              <w:bottom w:val="single" w:sz="4" w:space="0" w:color="auto"/>
+            </w:tcBorders>
             <w:vAlign w:val="bottom"/>
           </w:tcPr>
           <w:p>
@@ -658,8 +807,30 @@
                 <w:szCs w:val="24"/>
                 <w:lang w:val="ru-RU" w:eastAsia="ru-RU"/>
               </w:rPr>
-              <w:t>[onshow.</w:t>
-            </w:r>
+              <w:t>[</w:t>
+            </w:r>
+            <w:proofErr w:type="spellStart"/>
+            <w:proofErr w:type="gramStart"/>
+            <w:r>
+              <w:rPr>
+                <w:b w:val="0"/>
+                <w:sz w:val="24"/>
+                <w:szCs w:val="24"/>
+                <w:lang w:val="ru-RU" w:eastAsia="ru-RU"/>
+              </w:rPr>
+              <w:t>onshow</w:t>
+            </w:r>
+            <w:proofErr w:type="spellEnd"/>
+            <w:r>
+              <w:rPr>
+                <w:b w:val="0"/>
+                <w:sz w:val="24"/>
+                <w:szCs w:val="24"/>
+                <w:lang w:val="ru-RU" w:eastAsia="ru-RU"/>
+              </w:rPr>
+              <w:t>.</w:t>
+            </w:r>
+            <w:proofErr w:type="spellStart"/>
             <w:r>
               <w:rPr>
                 <w:b w:val="0"/>
@@ -669,6 +840,8 @@
               </w:rPr>
               <w:t>senderDate</w:t>
             </w:r>
+            <w:proofErr w:type="spellEnd"/>
+            <w:proofErr w:type="gramEnd"/>
             <w:r>
               <w:rPr>
                 <w:b w:val="0"/>
@@ -684,6 +857,10 @@
           <w:tcPr>
             <w:tcW w:w="4678" w:type="dxa"/>
             <w:vMerge/>
+            <w:tcBorders>
+              <w:top w:val="single" w:sz="4" w:space="0" w:color="auto"/>
+              <w:bottom w:val="single" w:sz="4" w:space="0" w:color="auto"/>
+            </w:tcBorders>
             <w:vAlign w:val="bottom"/>
           </w:tcPr>
           <w:p>
@@ -709,6 +886,9 @@
           <w:tcPr>
             <w:tcW w:w="4763" w:type="dxa"/>
             <w:gridSpan w:val="4"/>
+            <w:tcBorders>
+              <w:top w:val="single" w:sz="4" w:space="0" w:color="auto"/>
+            </w:tcBorders>
           </w:tcPr>
           <w:p>
             <w:pPr>
@@ -760,7 +940,26 @@
                 <w:sz w:val="24"/>
                 <w:szCs w:val="24"/>
               </w:rPr>
-              <w:t>[onshow.</w:t>
+              <w:t>[</w:t>
+            </w:r>
+            <w:proofErr w:type="spellStart"/>
+            <w:proofErr w:type="gramStart"/>
+            <w:r>
+              <w:rPr>
+                <w:i/>
+                <w:sz w:val="24"/>
+                <w:szCs w:val="24"/>
+              </w:rPr>
+              <w:t>onshow</w:t>
+            </w:r>
+            <w:proofErr w:type="spellEnd"/>
+            <w:r>
+              <w:rPr>
+                <w:i/>
+                <w:sz w:val="24"/>
+                <w:szCs w:val="24"/>
+              </w:rPr>
+              <w:t>.</w:t>
             </w:r>
             <w:r>
               <w:rPr>
@@ -771,6 +970,7 @@
               </w:rPr>
               <w:t>subject</w:t>
             </w:r>
+            <w:proofErr w:type="gramEnd"/>
             <w:r>
               <w:rPr>
                 <w:i/>
@@ -827,6 +1027,9 @@
           <w:tcPr>
             <w:tcW w:w="4678" w:type="dxa"/>
             <w:vMerge/>
+            <w:tcBorders>
+              <w:top w:val="single" w:sz="4" w:space="0" w:color="auto"/>
+            </w:tcBorders>
           </w:tcPr>
           <w:p>
             <w:pPr>
@@ -850,10 +1053,10 @@
           <w:szCs w:val="28"/>
         </w:rPr>
       </w:pPr>
-      <w:bookmarkStart w:id="0" w:name="_Hlk19883588"/>
-      <w:bookmarkStart w:id="1" w:name="_Hlk18914787"/>
-      <w:bookmarkStart w:id="2" w:name="_Hlk19879030"/>
-      <w:bookmarkStart w:id="3" w:name="_Hlk19015507"/>
+      <w:bookmarkStart w:id="1" w:name="_Hlk19883588"/>
+      <w:bookmarkStart w:id="2" w:name="_Hlk18914787"/>
+      <w:bookmarkStart w:id="3" w:name="_Hlk19879030"/>
+      <w:bookmarkStart w:id="4" w:name="_Hlk19015507"/>
     </w:p>
     <w:p>
       <w:pPr>
@@ -966,7 +1169,17 @@
           <w:szCs w:val="28"/>
           <w:lang w:val="en-US"/>
         </w:rPr>
-        <w:t>[onshow.</w:t>
+        <w:t>[</w:t>
+      </w:r>
+      <w:proofErr w:type="spellStart"/>
+      <w:proofErr w:type="gramStart"/>
+      <w:r>
+        <w:rPr>
+          <w:sz w:val="28"/>
+          <w:szCs w:val="28"/>
+          <w:lang w:val="en-US"/>
+        </w:rPr>
+        <w:t>onshow.</w:t>
       </w:r>
       <w:r>
         <w:rPr>
@@ -976,6 +1189,8 @@
         </w:rPr>
         <w:t>realEstate</w:t>
       </w:r>
+      <w:proofErr w:type="spellEnd"/>
+      <w:proofErr w:type="gramEnd"/>
       <w:r>
         <w:rPr>
           <w:sz w:val="28"/>
@@ -998,7 +1213,16 @@
           <w:szCs w:val="28"/>
           <w:lang w:val="en-US"/>
         </w:rPr>
-        <w:t>[onshow.</w:t>
+        <w:t>[</w:t>
+      </w:r>
+      <w:proofErr w:type="spellStart"/>
+      <w:r>
+        <w:rPr>
+          <w:sz w:val="28"/>
+          <w:szCs w:val="28"/>
+          <w:lang w:val="en-US"/>
+        </w:rPr>
+        <w:t>onshow.</w:t>
       </w:r>
       <w:r>
         <w:rPr>
@@ -1008,6 +1232,7 @@
         </w:rPr>
         <w:t>answer</w:t>
       </w:r>
+      <w:proofErr w:type="spellEnd"/>
       <w:r>
         <w:rPr>
           <w:sz w:val="28"/>
@@ -1058,7 +1283,17 @@
           <w:szCs w:val="28"/>
           <w:lang w:val="en-US"/>
         </w:rPr>
-        <w:t>[onshow.</w:t>
+        <w:t>[</w:t>
+      </w:r>
+      <w:proofErr w:type="spellStart"/>
+      <w:proofErr w:type="gramStart"/>
+      <w:r>
+        <w:rPr>
+          <w:sz w:val="28"/>
+          <w:szCs w:val="28"/>
+          <w:lang w:val="en-US"/>
+        </w:rPr>
+        <w:t>onshow.</w:t>
       </w:r>
       <w:r>
         <w:rPr>
@@ -1068,6 +1303,8 @@
         </w:rPr>
         <w:t>attach</w:t>
       </w:r>
+      <w:proofErr w:type="spellEnd"/>
+      <w:proofErr w:type="gramEnd"/>
       <w:r>
         <w:rPr>
           <w:sz w:val="28"/>
@@ -1150,16 +1387,28 @@
                 <w:szCs w:val="28"/>
                 <w:lang w:val="en-US"/>
               </w:rPr>
-              <w:t>[onshow.</w:t>
-            </w:r>
+              <w:t>[</w:t>
+            </w:r>
+            <w:proofErr w:type="spellStart"/>
+            <w:proofErr w:type="gramStart"/>
             <w:r>
               <w:rPr>
                 <w:sz w:val="28"/>
                 <w:szCs w:val="28"/>
                 <w:lang w:val="en-US"/>
               </w:rPr>
+              <w:t>onshow.</w:t>
+            </w:r>
+            <w:r>
+              <w:rPr>
+                <w:sz w:val="28"/>
+                <w:szCs w:val="28"/>
+                <w:lang w:val="en-US"/>
+              </w:rPr>
               <w:t>title</w:t>
             </w:r>
+            <w:proofErr w:type="spellEnd"/>
+            <w:proofErr w:type="gramEnd"/>
             <w:r>
               <w:rPr>
                 <w:sz w:val="28"/>
@@ -1239,15 +1488,17 @@
                 <w:szCs w:val="28"/>
                 <w:lang w:val="en-US"/>
               </w:rPr>
-              <w:t>[onshow.</w:t>
-            </w:r>
+              <w:t>[</w:t>
+            </w:r>
+            <w:proofErr w:type="spellStart"/>
+            <w:proofErr w:type="gramStart"/>
             <w:r>
               <w:rPr>
                 <w:sz w:val="28"/>
                 <w:szCs w:val="28"/>
                 <w:lang w:val="en-US"/>
               </w:rPr>
-              <w:t>img</w:t>
+              <w:t>onshow.</w:t>
             </w:r>
             <w:r>
               <w:rPr>
@@ -1255,7 +1506,43 @@
                 <w:szCs w:val="28"/>
                 <w:lang w:val="en-US"/>
               </w:rPr>
-              <w:t>;ope=changepic]</w:t>
+              <w:t>img</w:t>
+            </w:r>
+            <w:r>
+              <w:rPr>
+                <w:sz w:val="28"/>
+                <w:szCs w:val="28"/>
+                <w:lang w:val="en-US"/>
+              </w:rPr>
+              <w:t>;ope</w:t>
+            </w:r>
+            <w:proofErr w:type="spellEnd"/>
+            <w:proofErr w:type="gramEnd"/>
+            <w:r>
+              <w:rPr>
+                <w:sz w:val="28"/>
+                <w:szCs w:val="28"/>
+                <w:lang w:val="en-US"/>
+              </w:rPr>
+              <w:t>=</w:t>
+            </w:r>
+            <w:proofErr w:type="spellStart"/>
+            <w:r>
+              <w:rPr>
+                <w:sz w:val="28"/>
+                <w:szCs w:val="28"/>
+                <w:lang w:val="en-US"/>
+              </w:rPr>
+              <w:t>changepic</w:t>
+            </w:r>
+            <w:proofErr w:type="spellEnd"/>
+            <w:r>
+              <w:rPr>
+                <w:sz w:val="28"/>
+                <w:szCs w:val="28"/>
+                <w:lang w:val="en-US"/>
+              </w:rPr>
+              <w:t>]</w:t>
             </w:r>
           </w:p>
         </w:tc>
@@ -1279,15 +1566,16 @@
                 <w:szCs w:val="28"/>
                 <w:lang w:val="en-US"/>
               </w:rPr>
-              <w:t>[onshow.</w:t>
-            </w:r>
+              <w:t>[</w:t>
+            </w:r>
+            <w:proofErr w:type="gramStart"/>
             <w:r>
               <w:rPr>
                 <w:sz w:val="28"/>
                 <w:szCs w:val="28"/>
                 <w:lang w:val="en-US"/>
               </w:rPr>
-              <w:t>performer2</w:t>
+              <w:t>onshow.</w:t>
             </w:r>
             <w:r>
               <w:rPr>
@@ -1295,15 +1583,32 @@
                 <w:szCs w:val="28"/>
                 <w:lang w:val="en-US"/>
               </w:rPr>
+              <w:t>performer</w:t>
+            </w:r>
+            <w:proofErr w:type="gramEnd"/>
+            <w:r>
+              <w:rPr>
+                <w:sz w:val="28"/>
+                <w:szCs w:val="28"/>
+                <w:lang w:val="en-US"/>
+              </w:rPr>
+              <w:t>2</w:t>
+            </w:r>
+            <w:r>
+              <w:rPr>
+                <w:sz w:val="28"/>
+                <w:szCs w:val="28"/>
+                <w:lang w:val="en-US"/>
+              </w:rPr>
               <w:t>]</w:t>
             </w:r>
           </w:p>
         </w:tc>
       </w:tr>
-      <w:bookmarkEnd w:id="0"/>
       <w:bookmarkEnd w:id="1"/>
       <w:bookmarkEnd w:id="2"/>
       <w:bookmarkEnd w:id="3"/>
+      <w:bookmarkEnd w:id="4"/>
     </w:tbl>
     <w:p>
       <w:pPr>
@@ -1329,7 +1634,7 @@
 </file>
 
 <file path=word/endnotes.xml><?xml version="1.0" encoding="utf-8"?>
-<w:endnotes xmlns:wpc="http://schemas.microsoft.com/office/word/2010/wordprocessingCanvas" xmlns:cx="http://schemas.microsoft.com/office/drawing/2014/chartex" xmlns:cx1="http://schemas.microsoft.com/office/drawing/2015/9/8/chartex" xmlns:cx2="http://schemas.microsoft.com/office/drawing/2015/10/21/chartex" xmlns:cx3="http://schemas.microsoft.com/office/drawing/2016/5/9/chartex" xmlns:cx4="http://schemas.microsoft.com/office/drawing/2016/5/10/chartex" xmlns:cx5="http://schemas.microsoft.com/office/drawing/2016/5/11/chartex" xmlns:cx6="http://schemas.microsoft.com/office/drawing/2016/5/12/chartex" xmlns:cx7="http://schemas.microsoft.com/office/drawing/2016/5/13/chartex" xmlns:cx8="http://schemas.microsoft.com/office/drawing/2016/5/14/chartex" xmlns:mc="http://schemas.openxmlformats.org/markup-compatibility/2006" xmlns:aink="http://schemas.microsoft.com/office/drawing/2016/ink" xmlns:am3d="http://schemas.microsoft.com/office/drawing/2017/model3d" xmlns:o="urn:schemas-microsoft-com:office:office" xmlns:r="http://schemas.openxmlformats.org/officeDocument/2006/relationships" xmlns:m="http://schemas.openxmlformats.org/officeDocument/2006/math" xmlns:v="urn:schemas-microsoft-com:vml" xmlns:wp14="http://schemas.microsoft.com/office/word/2010/wordprocessingDrawing" xmlns:wp="http://schemas.openxmlformats.org/drawingml/2006/wordprocessingDrawing" xmlns:w10="urn:schemas-microsoft-com:office:word" xmlns:w="http://schemas.openxmlformats.org/wordprocessingml/2006/main" xmlns:w14="http://schemas.microsoft.com/office/word/2010/wordml" xmlns:w15="http://schemas.microsoft.com/office/word/2012/wordml" xmlns:w16cex="http://schemas.microsoft.com/office/word/2018/wordml/cex" xmlns:w16cid="http://schemas.microsoft.com/office/word/2016/wordml/cid" xmlns:w16="http://schemas.microsoft.com/office/word/2018/wordml" xmlns:w16sdtdh="http://schemas.microsoft.com/office/word/2020/wordml/sdtdatahash" xmlns:w16se="http://schemas.microsoft.com/office/word/2015/wordml/symex" xmlns:wpg="http://schemas.microsoft.com/office/word/2010/wordprocessingGroup" xmlns:wpi="http://schemas.microsoft.com/office/word/2010/wordprocessingInk" xmlns:wne="http://schemas.microsoft.com/office/word/2006/wordml" xmlns:wps="http://schemas.microsoft.com/office/word/2010/wordprocessingShape" mc:Ignorable="w14 w15 w16se w16cid w16 w16cex w16sdtdh wp14">
+<w:endnotes xmlns:wpc="http://schemas.microsoft.com/office/word/2010/wordprocessingCanvas" xmlns:cx="http://schemas.microsoft.com/office/drawing/2014/chartex" xmlns:cx1="http://schemas.microsoft.com/office/drawing/2015/9/8/chartex" xmlns:cx2="http://schemas.microsoft.com/office/drawing/2015/10/21/chartex" xmlns:cx3="http://schemas.microsoft.com/office/drawing/2016/5/9/chartex" xmlns:cx4="http://schemas.microsoft.com/office/drawing/2016/5/10/chartex" xmlns:cx5="http://schemas.microsoft.com/office/drawing/2016/5/11/chartex" xmlns:cx6="http://schemas.microsoft.com/office/drawing/2016/5/12/chartex" xmlns:cx7="http://schemas.microsoft.com/office/drawing/2016/5/13/chartex" xmlns:cx8="http://schemas.microsoft.com/office/drawing/2016/5/14/chartex" xmlns:mc="http://schemas.openxmlformats.org/markup-compatibility/2006" xmlns:aink="http://schemas.microsoft.com/office/drawing/2016/ink" xmlns:am3d="http://schemas.microsoft.com/office/drawing/2017/model3d" xmlns:o="urn:schemas-microsoft-com:office:office" xmlns:r="http://schemas.openxmlformats.org/officeDocument/2006/relationships" xmlns:m="http://schemas.openxmlformats.org/officeDocument/2006/math" xmlns:v="urn:schemas-microsoft-com:vml" xmlns:wp14="http://schemas.microsoft.com/office/word/2010/wordprocessingDrawing" xmlns:wp="http://schemas.openxmlformats.org/drawingml/2006/wordprocessingDrawing" xmlns:w10="urn:schemas-microsoft-com:office:word" xmlns:w="http://schemas.openxmlformats.org/wordprocessingml/2006/main" xmlns:w14="http://schemas.microsoft.com/office/word/2010/wordml" xmlns:w15="http://schemas.microsoft.com/office/word/2012/wordml" xmlns:w16cid="http://schemas.microsoft.com/office/word/2016/wordml/cid" xmlns:w16se="http://schemas.microsoft.com/office/word/2015/wordml/symex" xmlns:wpg="http://schemas.microsoft.com/office/word/2010/wordprocessingGroup" xmlns:wpi="http://schemas.microsoft.com/office/word/2010/wordprocessingInk" xmlns:wne="http://schemas.microsoft.com/office/word/2006/wordml" xmlns:wps="http://schemas.microsoft.com/office/word/2010/wordprocessingShape" mc:Ignorable="w14 w15 w16se w16cid wp14">
   <w:endnote w:type="separator" w:id="-1">
     <w:p>
       <w:r>
@@ -1348,7 +1653,7 @@
 </file>
 
 <file path=word/footer1.xml><?xml version="1.0" encoding="utf-8"?>
-<w:ftr xmlns:wpc="http://schemas.microsoft.com/office/word/2010/wordprocessingCanvas" xmlns:cx="http://schemas.microsoft.com/office/drawing/2014/chartex" xmlns:cx1="http://schemas.microsoft.com/office/drawing/2015/9/8/chartex" xmlns:cx2="http://schemas.microsoft.com/office/drawing/2015/10/21/chartex" xmlns:cx3="http://schemas.microsoft.com/office/drawing/2016/5/9/chartex" xmlns:cx4="http://schemas.microsoft.com/office/drawing/2016/5/10/chartex" xmlns:cx5="http://schemas.microsoft.com/office/drawing/2016/5/11/chartex" xmlns:cx6="http://schemas.microsoft.com/office/drawing/2016/5/12/chartex" xmlns:cx7="http://schemas.microsoft.com/office/drawing/2016/5/13/chartex" xmlns:cx8="http://schemas.microsoft.com/office/drawing/2016/5/14/chartex" xmlns:mc="http://schemas.openxmlformats.org/markup-compatibility/2006" xmlns:aink="http://schemas.microsoft.com/office/drawing/2016/ink" xmlns:am3d="http://schemas.microsoft.com/office/drawing/2017/model3d" xmlns:o="urn:schemas-microsoft-com:office:office" xmlns:r="http://schemas.openxmlformats.org/officeDocument/2006/relationships" xmlns:m="http://schemas.openxmlformats.org/officeDocument/2006/math" xmlns:v="urn:schemas-microsoft-com:vml" xmlns:wp14="http://schemas.microsoft.com/office/word/2010/wordprocessingDrawing" xmlns:wp="http://schemas.openxmlformats.org/drawingml/2006/wordprocessingDrawing" xmlns:w10="urn:schemas-microsoft-com:office:word" xmlns:w="http://schemas.openxmlformats.org/wordprocessingml/2006/main" xmlns:w14="http://schemas.microsoft.com/office/word/2010/wordml" xmlns:w15="http://schemas.microsoft.com/office/word/2012/wordml" xmlns:w16cex="http://schemas.microsoft.com/office/word/2018/wordml/cex" xmlns:w16cid="http://schemas.microsoft.com/office/word/2016/wordml/cid" xmlns:w16="http://schemas.microsoft.com/office/word/2018/wordml" xmlns:w16sdtdh="http://schemas.microsoft.com/office/word/2020/wordml/sdtdatahash" xmlns:w16se="http://schemas.microsoft.com/office/word/2015/wordml/symex" xmlns:wpg="http://schemas.microsoft.com/office/word/2010/wordprocessingGroup" xmlns:wpi="http://schemas.microsoft.com/office/word/2010/wordprocessingInk" xmlns:wne="http://schemas.microsoft.com/office/word/2006/wordml" xmlns:wps="http://schemas.microsoft.com/office/word/2010/wordprocessingShape" mc:Ignorable="w14 w15 w16se w16cid w16 w16cex w16sdtdh wp14">
+<w:ftr xmlns:wpc="http://schemas.microsoft.com/office/word/2010/wordprocessingCanvas" xmlns:cx="http://schemas.microsoft.com/office/drawing/2014/chartex" xmlns:cx1="http://schemas.microsoft.com/office/drawing/2015/9/8/chartex" xmlns:cx2="http://schemas.microsoft.com/office/drawing/2015/10/21/chartex" xmlns:cx3="http://schemas.microsoft.com/office/drawing/2016/5/9/chartex" xmlns:cx4="http://schemas.microsoft.com/office/drawing/2016/5/10/chartex" xmlns:cx5="http://schemas.microsoft.com/office/drawing/2016/5/11/chartex" xmlns:cx6="http://schemas.microsoft.com/office/drawing/2016/5/12/chartex" xmlns:cx7="http://schemas.microsoft.com/office/drawing/2016/5/13/chartex" xmlns:cx8="http://schemas.microsoft.com/office/drawing/2016/5/14/chartex" xmlns:mc="http://schemas.openxmlformats.org/markup-compatibility/2006" xmlns:aink="http://schemas.microsoft.com/office/drawing/2016/ink" xmlns:am3d="http://schemas.microsoft.com/office/drawing/2017/model3d" xmlns:o="urn:schemas-microsoft-com:office:office" xmlns:r="http://schemas.openxmlformats.org/officeDocument/2006/relationships" xmlns:m="http://schemas.openxmlformats.org/officeDocument/2006/math" xmlns:v="urn:schemas-microsoft-com:vml" xmlns:wp14="http://schemas.microsoft.com/office/word/2010/wordprocessingDrawing" xmlns:wp="http://schemas.openxmlformats.org/drawingml/2006/wordprocessingDrawing" xmlns:w10="urn:schemas-microsoft-com:office:word" xmlns:w="http://schemas.openxmlformats.org/wordprocessingml/2006/main" xmlns:w14="http://schemas.microsoft.com/office/word/2010/wordml" xmlns:w15="http://schemas.microsoft.com/office/word/2012/wordml" xmlns:w16cid="http://schemas.microsoft.com/office/word/2016/wordml/cid" xmlns:w16se="http://schemas.microsoft.com/office/word/2015/wordml/symex" xmlns:wpg="http://schemas.microsoft.com/office/word/2010/wordprocessingGroup" xmlns:wpi="http://schemas.microsoft.com/office/word/2010/wordprocessingInk" xmlns:wne="http://schemas.microsoft.com/office/word/2006/wordml" xmlns:wps="http://schemas.microsoft.com/office/word/2010/wordprocessingShape" mc:Ignorable="w14 w15 w16se w16cid wp14">
   <w:p>
     <w:pPr>
       <w:pStyle w:val="a5"/>
@@ -1360,7 +1665,23 @@
       <w:rPr>
         <w:lang w:val="en-US"/>
       </w:rPr>
-      <w:t>[onshow.performer]</w:t>
+      <w:t>[</w:t>
+    </w:r>
+    <w:proofErr w:type="spellStart"/>
+    <w:proofErr w:type="gramStart"/>
+    <w:r>
+      <w:rPr>
+        <w:lang w:val="en-US"/>
+      </w:rPr>
+      <w:t>onshow.performer</w:t>
+    </w:r>
+    <w:proofErr w:type="spellEnd"/>
+    <w:proofErr w:type="gramEnd"/>
+    <w:r>
+      <w:rPr>
+        <w:lang w:val="en-US"/>
+      </w:rPr>
+      <w:t>]</w:t>
     </w:r>
   </w:p>
   <w:p>
@@ -1381,7 +1702,7 @@
 </file>
 
 <file path=word/footnotes.xml><?xml version="1.0" encoding="utf-8"?>
-<w:footnotes xmlns:wpc="http://schemas.microsoft.com/office/word/2010/wordprocessingCanvas" xmlns:cx="http://schemas.microsoft.com/office/drawing/2014/chartex" xmlns:cx1="http://schemas.microsoft.com/office/drawing/2015/9/8/chartex" xmlns:cx2="http://schemas.microsoft.com/office/drawing/2015/10/21/chartex" xmlns:cx3="http://schemas.microsoft.com/office/drawing/2016/5/9/chartex" xmlns:cx4="http://schemas.microsoft.com/office/drawing/2016/5/10/chartex" xmlns:cx5="http://schemas.microsoft.com/office/drawing/2016/5/11/chartex" xmlns:cx6="http://schemas.microsoft.com/office/drawing/2016/5/12/chartex" xmlns:cx7="http://schemas.microsoft.com/office/drawing/2016/5/13/chartex" xmlns:cx8="http://schemas.microsoft.com/office/drawing/2016/5/14/chartex" xmlns:mc="http://schemas.openxmlformats.org/markup-compatibility/2006" xmlns:aink="http://schemas.microsoft.com/office/drawing/2016/ink" xmlns:am3d="http://schemas.microsoft.com/office/drawing/2017/model3d" xmlns:o="urn:schemas-microsoft-com:office:office" xmlns:r="http://schemas.openxmlformats.org/officeDocument/2006/relationships" xmlns:m="http://schemas.openxmlformats.org/officeDocument/2006/math" xmlns:v="urn:schemas-microsoft-com:vml" xmlns:wp14="http://schemas.microsoft.com/office/word/2010/wordprocessingDrawing" xmlns:wp="http://schemas.openxmlformats.org/drawingml/2006/wordprocessingDrawing" xmlns:w10="urn:schemas-microsoft-com:office:word" xmlns:w="http://schemas.openxmlformats.org/wordprocessingml/2006/main" xmlns:w14="http://schemas.microsoft.com/office/word/2010/wordml" xmlns:w15="http://schemas.microsoft.com/office/word/2012/wordml" xmlns:w16cex="http://schemas.microsoft.com/office/word/2018/wordml/cex" xmlns:w16cid="http://schemas.microsoft.com/office/word/2016/wordml/cid" xmlns:w16="http://schemas.microsoft.com/office/word/2018/wordml" xmlns:w16sdtdh="http://schemas.microsoft.com/office/word/2020/wordml/sdtdatahash" xmlns:w16se="http://schemas.microsoft.com/office/word/2015/wordml/symex" xmlns:wpg="http://schemas.microsoft.com/office/word/2010/wordprocessingGroup" xmlns:wpi="http://schemas.microsoft.com/office/word/2010/wordprocessingInk" xmlns:wne="http://schemas.microsoft.com/office/word/2006/wordml" xmlns:wps="http://schemas.microsoft.com/office/word/2010/wordprocessingShape" mc:Ignorable="w14 w15 w16se w16cid w16 w16cex w16sdtdh wp14">
+<w:footnotes xmlns:wpc="http://schemas.microsoft.com/office/word/2010/wordprocessingCanvas" xmlns:cx="http://schemas.microsoft.com/office/drawing/2014/chartex" xmlns:cx1="http://schemas.microsoft.com/office/drawing/2015/9/8/chartex" xmlns:cx2="http://schemas.microsoft.com/office/drawing/2015/10/21/chartex" xmlns:cx3="http://schemas.microsoft.com/office/drawing/2016/5/9/chartex" xmlns:cx4="http://schemas.microsoft.com/office/drawing/2016/5/10/chartex" xmlns:cx5="http://schemas.microsoft.com/office/drawing/2016/5/11/chartex" xmlns:cx6="http://schemas.microsoft.com/office/drawing/2016/5/12/chartex" xmlns:cx7="http://schemas.microsoft.com/office/drawing/2016/5/13/chartex" xmlns:cx8="http://schemas.microsoft.com/office/drawing/2016/5/14/chartex" xmlns:mc="http://schemas.openxmlformats.org/markup-compatibility/2006" xmlns:aink="http://schemas.microsoft.com/office/drawing/2016/ink" xmlns:am3d="http://schemas.microsoft.com/office/drawing/2017/model3d" xmlns:o="urn:schemas-microsoft-com:office:office" xmlns:r="http://schemas.openxmlformats.org/officeDocument/2006/relationships" xmlns:m="http://schemas.openxmlformats.org/officeDocument/2006/math" xmlns:v="urn:schemas-microsoft-com:vml" xmlns:wp14="http://schemas.microsoft.com/office/word/2010/wordprocessingDrawing" xmlns:wp="http://schemas.openxmlformats.org/drawingml/2006/wordprocessingDrawing" xmlns:w10="urn:schemas-microsoft-com:office:word" xmlns:w="http://schemas.openxmlformats.org/wordprocessingml/2006/main" xmlns:w14="http://schemas.microsoft.com/office/word/2010/wordml" xmlns:w15="http://schemas.microsoft.com/office/word/2012/wordml" xmlns:w16cid="http://schemas.microsoft.com/office/word/2016/wordml/cid" xmlns:w16se="http://schemas.microsoft.com/office/word/2015/wordml/symex" xmlns:wpg="http://schemas.microsoft.com/office/word/2010/wordprocessingGroup" xmlns:wpi="http://schemas.microsoft.com/office/word/2010/wordprocessingInk" xmlns:wne="http://schemas.microsoft.com/office/word/2006/wordml" xmlns:wps="http://schemas.microsoft.com/office/word/2010/wordprocessingShape" mc:Ignorable="w14 w15 w16se w16cid wp14">
   <w:footnote w:type="separator" w:id="-1">
     <w:p>
       <w:r>
@@ -1400,7 +1721,7 @@
 </file>
 
 <file path=word/numbering.xml><?xml version="1.0" encoding="utf-8"?>
-<w:numbering xmlns:wpc="http://schemas.microsoft.com/office/word/2010/wordprocessingCanvas" xmlns:cx="http://schemas.microsoft.com/office/drawing/2014/chartex" xmlns:cx1="http://schemas.microsoft.com/office/drawing/2015/9/8/chartex" xmlns:cx2="http://schemas.microsoft.com/office/drawing/2015/10/21/chartex" xmlns:cx3="http://schemas.microsoft.com/office/drawing/2016/5/9/chartex" xmlns:cx4="http://schemas.microsoft.com/office/drawing/2016/5/10/chartex" xmlns:cx5="http://schemas.microsoft.com/office/drawing/2016/5/11/chartex" xmlns:cx6="http://schemas.microsoft.com/office/drawing/2016/5/12/chartex" xmlns:cx7="http://schemas.microsoft.com/office/drawing/2016/5/13/chartex" xmlns:cx8="http://schemas.microsoft.com/office/drawing/2016/5/14/chartex" xmlns:mc="http://schemas.openxmlformats.org/markup-compatibility/2006" xmlns:aink="http://schemas.microsoft.com/office/drawing/2016/ink" xmlns:am3d="http://schemas.microsoft.com/office/drawing/2017/model3d" xmlns:o="urn:schemas-microsoft-com:office:office" xmlns:r="http://schemas.openxmlformats.org/officeDocument/2006/relationships" xmlns:m="http://schemas.openxmlformats.org/officeDocument/2006/math" xmlns:v="urn:schemas-microsoft-com:vml" xmlns:wp14="http://schemas.microsoft.com/office/word/2010/wordprocessingDrawing" xmlns:wp="http://schemas.openxmlformats.org/drawingml/2006/wordprocessingDrawing" xmlns:w10="urn:schemas-microsoft-com:office:word" xmlns:w="http://schemas.openxmlformats.org/wordprocessingml/2006/main" xmlns:w14="http://schemas.microsoft.com/office/word/2010/wordml" xmlns:w15="http://schemas.microsoft.com/office/word/2012/wordml" xmlns:w16cex="http://schemas.microsoft.com/office/word/2018/wordml/cex" xmlns:w16cid="http://schemas.microsoft.com/office/word/2016/wordml/cid" xmlns:w16="http://schemas.microsoft.com/office/word/2018/wordml" xmlns:w16sdtdh="http://schemas.microsoft.com/office/word/2020/wordml/sdtdatahash" xmlns:w16se="http://schemas.microsoft.com/office/word/2015/wordml/symex" xmlns:wpg="http://schemas.microsoft.com/office/word/2010/wordprocessingGroup" xmlns:wpi="http://schemas.microsoft.com/office/word/2010/wordprocessingInk" xmlns:wne="http://schemas.microsoft.com/office/word/2006/wordml" xmlns:wps="http://schemas.microsoft.com/office/word/2010/wordprocessingShape" mc:Ignorable="w14 w15 w16se w16cid w16 w16cex w16sdtdh wp14">
+<w:numbering xmlns:wpc="http://schemas.microsoft.com/office/word/2010/wordprocessingCanvas" xmlns:cx="http://schemas.microsoft.com/office/drawing/2014/chartex" xmlns:cx1="http://schemas.microsoft.com/office/drawing/2015/9/8/chartex" xmlns:cx2="http://schemas.microsoft.com/office/drawing/2015/10/21/chartex" xmlns:cx3="http://schemas.microsoft.com/office/drawing/2016/5/9/chartex" xmlns:cx4="http://schemas.microsoft.com/office/drawing/2016/5/10/chartex" xmlns:cx5="http://schemas.microsoft.com/office/drawing/2016/5/11/chartex" xmlns:cx6="http://schemas.microsoft.com/office/drawing/2016/5/12/chartex" xmlns:cx7="http://schemas.microsoft.com/office/drawing/2016/5/13/chartex" xmlns:cx8="http://schemas.microsoft.com/office/drawing/2016/5/14/chartex" xmlns:mc="http://schemas.openxmlformats.org/markup-compatibility/2006" xmlns:aink="http://schemas.microsoft.com/office/drawing/2016/ink" xmlns:am3d="http://schemas.microsoft.com/office/drawing/2017/model3d" xmlns:o="urn:schemas-microsoft-com:office:office" xmlns:r="http://schemas.openxmlformats.org/officeDocument/2006/relationships" xmlns:m="http://schemas.openxmlformats.org/officeDocument/2006/math" xmlns:v="urn:schemas-microsoft-com:vml" xmlns:wp14="http://schemas.microsoft.com/office/word/2010/wordprocessingDrawing" xmlns:wp="http://schemas.openxmlformats.org/drawingml/2006/wordprocessingDrawing" xmlns:w10="urn:schemas-microsoft-com:office:word" xmlns:w="http://schemas.openxmlformats.org/wordprocessingml/2006/main" xmlns:w14="http://schemas.microsoft.com/office/word/2010/wordml" xmlns:w15="http://schemas.microsoft.com/office/word/2012/wordml" xmlns:w16cid="http://schemas.microsoft.com/office/word/2016/wordml/cid" xmlns:w16se="http://schemas.microsoft.com/office/word/2015/wordml/symex" xmlns:wpg="http://schemas.microsoft.com/office/word/2010/wordprocessingGroup" xmlns:wpi="http://schemas.microsoft.com/office/word/2010/wordprocessingInk" xmlns:wne="http://schemas.microsoft.com/office/word/2006/wordml" xmlns:wps="http://schemas.microsoft.com/office/word/2010/wordprocessingShape" mc:Ignorable="w14 w15 w16se w16cid wp14">
   <w:abstractNum w:abstractNumId="0" w15:restartNumberingAfterBreak="0">
     <w:nsid w:val="019E25F0"/>
     <w:multiLevelType w:val="hybridMultilevel"/>
@@ -6723,7 +7044,7 @@
 </file>
 
 <file path=word/styles.xml><?xml version="1.0" encoding="utf-8"?>
-<w:styles xmlns:mc="http://schemas.openxmlformats.org/markup-compatibility/2006" xmlns:r="http://schemas.openxmlformats.org/officeDocument/2006/relationships" xmlns:w="http://schemas.openxmlformats.org/wordprocessingml/2006/main" xmlns:w14="http://schemas.microsoft.com/office/word/2010/wordml" xmlns:w15="http://schemas.microsoft.com/office/word/2012/wordml" xmlns:w16cex="http://schemas.microsoft.com/office/word/2018/wordml/cex" xmlns:w16cid="http://schemas.microsoft.com/office/word/2016/wordml/cid" xmlns:w16="http://schemas.microsoft.com/office/word/2018/wordml" xmlns:w16sdtdh="http://schemas.microsoft.com/office/word/2020/wordml/sdtdatahash" xmlns:w16se="http://schemas.microsoft.com/office/word/2015/wordml/symex" mc:Ignorable="w14 w15 w16se w16cid w16 w16cex w16sdtdh">
+<w:styles xmlns:mc="http://schemas.openxmlformats.org/markup-compatibility/2006" xmlns:r="http://schemas.openxmlformats.org/officeDocument/2006/relationships" xmlns:w="http://schemas.openxmlformats.org/wordprocessingml/2006/main" xmlns:w14="http://schemas.microsoft.com/office/word/2010/wordml" xmlns:w15="http://schemas.microsoft.com/office/word/2012/wordml" xmlns:w16cid="http://schemas.microsoft.com/office/word/2016/wordml/cid" xmlns:w16se="http://schemas.microsoft.com/office/word/2015/wordml/symex" mc:Ignorable="w14 w15 w16se w16cid">
   <w:docDefaults>
     <w:rPrDefault>
       <w:rPr>
@@ -6733,7 +7054,7 @@
     </w:rPrDefault>
     <w:pPrDefault/>
   </w:docDefaults>
-  <w:latentStyles w:defLockedState="0" w:defUIPriority="0" w:defSemiHidden="0" w:defUnhideWhenUsed="0" w:defQFormat="0" w:count="376">
+  <w:latentStyles w:defLockedState="0" w:defUIPriority="0" w:defSemiHidden="0" w:defUnhideWhenUsed="0" w:defQFormat="0" w:count="375">
     <w:lsdException w:name="Normal" w:qFormat="1"/>
     <w:lsdException w:name="heading 1" w:qFormat="1"/>
     <w:lsdException w:name="heading 2" w:qFormat="1"/>
@@ -7102,7 +7423,6 @@
     <w:lsdException w:name="Smart Hyperlink" w:semiHidden="1" w:uiPriority="99" w:unhideWhenUsed="1"/>
     <w:lsdException w:name="Hashtag" w:semiHidden="1" w:uiPriority="99" w:unhideWhenUsed="1"/>
     <w:lsdException w:name="Unresolved Mention" w:semiHidden="1" w:uiPriority="99" w:unhideWhenUsed="1"/>
-    <w:lsdException w:name="Smart Link" w:semiHidden="1" w:uiPriority="99" w:unhideWhenUsed="1"/>
   </w:latentStyles>
   <w:style w:type="paragraph" w:default="1" w:styleId="a">
     <w:name w:val="Normal"/>
@@ -7759,7 +8079,7 @@
 </file>
 
 <file path=customXml/itemProps1.xml><?xml version="1.0" encoding="utf-8"?>
-<ds:datastoreItem xmlns:ds="http://schemas.openxmlformats.org/officeDocument/2006/customXml" ds:itemID="{B45ACE43-92A8-46E6-B690-1E108262318F}">
+<ds:datastoreItem xmlns:ds="http://schemas.openxmlformats.org/officeDocument/2006/customXml" ds:itemID="{948CD444-AAEC-4474-8D02-65EA80FAFA54}">
   <ds:schemaRefs>
     <ds:schemaRef ds:uri="http://schemas.openxmlformats.org/officeDocument/2006/bibliography"/>
   </ds:schemaRefs>

</xml_diff>

<commit_message>
add field object info
</commit_message>
<xml_diff>
--- a/tpl/tpl1.docx
+++ b/tpl/tpl1.docx
@@ -1106,8 +1106,6 @@
         </w:rPr>
         <w:t>ым</w:t>
       </w:r>
-      <w:bookmarkStart w:id="4" w:name="_GoBack"/>
-      <w:bookmarkEnd w:id="4"/>
       <w:r>
         <w:rPr>
           <w:sz w:val="28"/>
@@ -1190,7 +1188,6 @@
         <w:t>[</w:t>
       </w:r>
       <w:proofErr w:type="spellStart"/>
-      <w:proofErr w:type="gramStart"/>
       <w:r>
         <w:rPr>
           <w:sz w:val="28"/>
@@ -1208,7 +1205,40 @@
         <w:t>realEstate</w:t>
       </w:r>
       <w:proofErr w:type="spellEnd"/>
-      <w:proofErr w:type="gramEnd"/>
+      <w:r>
+        <w:rPr>
+          <w:sz w:val="28"/>
+          <w:szCs w:val="28"/>
+          <w:lang w:val="en-US"/>
+        </w:rPr>
+        <w:t>]</w:t>
+      </w:r>
+      <w:r>
+        <w:rPr>
+          <w:sz w:val="28"/>
+          <w:szCs w:val="28"/>
+          <w:lang w:val="en-US"/>
+        </w:rPr>
+        <w:t>[</w:t>
+      </w:r>
+      <w:proofErr w:type="spellStart"/>
+      <w:r>
+        <w:rPr>
+          <w:sz w:val="28"/>
+          <w:szCs w:val="28"/>
+          <w:lang w:val="en-US"/>
+        </w:rPr>
+        <w:t>onshow.</w:t>
+      </w:r>
+      <w:r>
+        <w:rPr>
+          <w:sz w:val="28"/>
+          <w:szCs w:val="28"/>
+          <w:lang w:val="en-US"/>
+        </w:rPr>
+        <w:t>objInfo</w:t>
+      </w:r>
+      <w:proofErr w:type="spellEnd"/>
       <w:r>
         <w:rPr>
           <w:sz w:val="28"/>
@@ -1233,6 +1263,8 @@
         </w:rPr>
         <w:t>[</w:t>
       </w:r>
+      <w:bookmarkStart w:id="4" w:name="_GoBack"/>
+      <w:bookmarkEnd w:id="4"/>
       <w:proofErr w:type="spellStart"/>
       <w:r>
         <w:rPr>
@@ -8097,7 +8129,7 @@
 </file>
 
 <file path=customXml/itemProps1.xml><?xml version="1.0" encoding="utf-8"?>
-<ds:datastoreItem xmlns:ds="http://schemas.openxmlformats.org/officeDocument/2006/customXml" ds:itemID="{2A2A2B7C-5E16-4C02-856E-CB3CB474A203}">
+<ds:datastoreItem xmlns:ds="http://schemas.openxmlformats.org/officeDocument/2006/customXml" ds:itemID="{9EF3EFFE-2B61-4ED8-A169-5D4A84693214}">
   <ds:schemaRefs>
     <ds:schemaRef ds:uri="http://schemas.openxmlformats.org/officeDocument/2006/bibliography"/>
   </ds:schemaRefs>

</xml_diff>